<commit_message>
Added discussion for module 4
</commit_message>
<xml_diff>
--- a/Module_4_TissueOrganizationAndDynamics/discussion/Discussion.docx
+++ b/Module_4_TissueOrganizationAndDynamics/discussion/Discussion.docx
@@ -128,6 +128,585 @@
         </w:rPr>
         <w:t>Respond to at least two of your classmates.</w:t>
       </w:r>
+    </w:p>
+    <w:p/>
+    <w:p>
+      <w:pPr>
+        <w:rPr>
+          <w:sz w:val="24"/>
+          <w:szCs w:val="24"/>
+        </w:rPr>
+      </w:pPr>
+      <w:r>
+        <w:rPr>
+          <w:sz w:val="24"/>
+          <w:szCs w:val="24"/>
+        </w:rPr>
+        <w:t xml:space="preserve">Cells and organ in human body function in homeostasis, they have a specific function within a larger system </w:t>
+      </w:r>
+      <w:r>
+        <w:rPr>
+          <w:sz w:val="24"/>
+          <w:szCs w:val="24"/>
+        </w:rPr>
+        <w:t>of</w:t>
+      </w:r>
+      <w:r>
+        <w:rPr>
+          <w:sz w:val="24"/>
+          <w:szCs w:val="24"/>
+        </w:rPr>
+        <w:t xml:space="preserve"> our body, multiple positive and negative </w:t>
+      </w:r>
+      <w:r>
+        <w:rPr>
+          <w:sz w:val="24"/>
+          <w:szCs w:val="24"/>
+        </w:rPr>
+        <w:t xml:space="preserve">feedback </w:t>
+      </w:r>
+      <w:r>
+        <w:rPr>
+          <w:sz w:val="24"/>
+          <w:szCs w:val="24"/>
+        </w:rPr>
+        <w:t>loop</w:t>
+      </w:r>
+      <w:r>
+        <w:rPr>
+          <w:sz w:val="24"/>
+          <w:szCs w:val="24"/>
+        </w:rPr>
+        <w:t xml:space="preserve">s exist to </w:t>
+      </w:r>
+      <w:r>
+        <w:rPr>
+          <w:sz w:val="24"/>
+          <w:szCs w:val="24"/>
+        </w:rPr>
+        <w:t>maintain in steady-</w:t>
+      </w:r>
+      <w:r>
+        <w:rPr>
+          <w:sz w:val="24"/>
+          <w:szCs w:val="24"/>
+        </w:rPr>
+        <w:t>s</w:t>
+      </w:r>
+      <w:r>
+        <w:rPr>
+          <w:sz w:val="24"/>
+          <w:szCs w:val="24"/>
+        </w:rPr>
+        <w:t>tate</w:t>
+      </w:r>
+      <w:r>
+        <w:rPr>
+          <w:sz w:val="24"/>
+          <w:szCs w:val="24"/>
+        </w:rPr>
+        <w:t xml:space="preserve"> our whole organism.</w:t>
+      </w:r>
+      <w:r>
+        <w:rPr>
+          <w:sz w:val="24"/>
+          <w:szCs w:val="24"/>
+        </w:rPr>
+        <w:t xml:space="preserve"> </w:t>
+      </w:r>
+      <w:r>
+        <w:rPr>
+          <w:sz w:val="24"/>
+          <w:szCs w:val="24"/>
+        </w:rPr>
+        <w:t>This tight control allows precise control of different function in the body (for example cardiac control of the sympathetic and parasympathetic branches of the autonomic nervous system).</w:t>
+      </w:r>
+      <w:r>
+        <w:rPr>
+          <w:sz w:val="24"/>
+          <w:szCs w:val="24"/>
+        </w:rPr>
+        <w:t xml:space="preserve"> </w:t>
+      </w:r>
+      <w:r>
+        <w:rPr>
+          <w:sz w:val="24"/>
+          <w:szCs w:val="24"/>
+        </w:rPr>
+        <w:t xml:space="preserve">Various processes achieve this steady-state by maintaining key variables within a range of nominal values. Tissue or organ </w:t>
+      </w:r>
+      <w:r>
+        <w:rPr>
+          <w:sz w:val="24"/>
+          <w:szCs w:val="24"/>
+        </w:rPr>
+        <w:t>with</w:t>
+      </w:r>
+      <w:r>
+        <w:rPr>
+          <w:sz w:val="24"/>
+          <w:szCs w:val="24"/>
+        </w:rPr>
+        <w:t xml:space="preserve"> enhanced characteristics will override th</w:t>
+      </w:r>
+      <w:r>
+        <w:rPr>
+          <w:sz w:val="24"/>
+          <w:szCs w:val="24"/>
+        </w:rPr>
+        <w:t xml:space="preserve">ese preferred values and trigger regulation </w:t>
+      </w:r>
+      <w:r>
+        <w:rPr>
+          <w:sz w:val="24"/>
+          <w:szCs w:val="24"/>
+        </w:rPr>
+        <w:t>mechanisms; like</w:t>
+      </w:r>
+      <w:r>
+        <w:rPr>
+          <w:sz w:val="24"/>
+          <w:szCs w:val="24"/>
+        </w:rPr>
+        <w:t xml:space="preserve"> chronic inflammation; which then cascade in more preventive actions. </w:t>
+      </w:r>
+      <w:r>
+        <w:rPr>
+          <w:sz w:val="24"/>
+          <w:szCs w:val="24"/>
+        </w:rPr>
+        <w:t>I</w:t>
+      </w:r>
+      <w:r>
+        <w:rPr>
+          <w:sz w:val="24"/>
+          <w:szCs w:val="24"/>
+        </w:rPr>
+        <w:t xml:space="preserve">n this situation different </w:t>
+      </w:r>
+      <w:r>
+        <w:rPr>
+          <w:sz w:val="24"/>
+          <w:szCs w:val="24"/>
+        </w:rPr>
+        <w:t xml:space="preserve">“emergency” </w:t>
+      </w:r>
+      <w:r>
+        <w:rPr>
+          <w:sz w:val="24"/>
+          <w:szCs w:val="24"/>
+        </w:rPr>
+        <w:t xml:space="preserve">pathways are activated and over stimulated </w:t>
+      </w:r>
+      <w:r>
+        <w:rPr>
+          <w:sz w:val="24"/>
+          <w:szCs w:val="24"/>
+        </w:rPr>
+        <w:t>releasing</w:t>
+      </w:r>
+      <w:r>
+        <w:rPr>
+          <w:sz w:val="24"/>
+          <w:szCs w:val="24"/>
+        </w:rPr>
+        <w:t xml:space="preserve"> </w:t>
+      </w:r>
+      <w:r>
+        <w:rPr>
+          <w:sz w:val="24"/>
+          <w:szCs w:val="24"/>
+        </w:rPr>
+        <w:t xml:space="preserve">by products which </w:t>
+      </w:r>
+      <w:r>
+        <w:rPr>
+          <w:sz w:val="24"/>
+          <w:szCs w:val="24"/>
+        </w:rPr>
+        <w:t>saturate the body and lead to various dysfunctions or diseases.</w:t>
+      </w:r>
+    </w:p>
+    <w:p>
+      <w:pPr>
+        <w:rPr>
+          <w:sz w:val="24"/>
+          <w:szCs w:val="24"/>
+        </w:rPr>
+      </w:pPr>
+    </w:p>
+    <w:p>
+      <w:pPr>
+        <w:pStyle w:val="Bibliography"/>
+        <w:rPr>
+          <w:rFonts w:ascii="Calibri" w:cs="Calibri"/>
+          <w:sz w:val="24"/>
+        </w:rPr>
+      </w:pPr>
+      <w:r>
+        <w:fldChar w:fldCharType="begin"/>
+      </w:r>
+      <w:r>
+        <w:instrText xml:space="preserve"> ADDIN ZOTERO_BIBL {"uncited":[],"omitted":[],"custom":[]} CSL_BIBLIOGRAPHY </w:instrText>
+      </w:r>
+      <w:r>
+        <w:fldChar w:fldCharType="separate"/>
+      </w:r>
+      <w:r>
+        <w:rPr>
+          <w:rFonts w:ascii="Calibri" w:cs="Calibri"/>
+          <w:sz w:val="24"/>
+        </w:rPr>
+        <w:t>[1]</w:t>
+      </w:r>
+      <w:r>
+        <w:rPr>
+          <w:rFonts w:ascii="Calibri" w:cs="Calibri"/>
+          <w:sz w:val="24"/>
+        </w:rPr>
+        <w:tab/>
+        <w:t xml:space="preserve">N. I. Callaghan, L. J. </w:t>
+      </w:r>
+      <w:proofErr w:type="spellStart"/>
+      <w:r>
+        <w:rPr>
+          <w:rFonts w:ascii="Calibri" w:cs="Calibri"/>
+          <w:sz w:val="24"/>
+        </w:rPr>
+        <w:t>Durland</w:t>
+      </w:r>
+      <w:proofErr w:type="spellEnd"/>
+      <w:r>
+        <w:rPr>
+          <w:rFonts w:ascii="Calibri" w:cs="Calibri"/>
+          <w:sz w:val="24"/>
+        </w:rPr>
+        <w:t xml:space="preserve">, R. G. Ireland, J. P. </w:t>
+      </w:r>
+      <w:proofErr w:type="spellStart"/>
+      <w:r>
+        <w:rPr>
+          <w:rFonts w:ascii="Calibri" w:cs="Calibri"/>
+          <w:sz w:val="24"/>
+        </w:rPr>
+        <w:t>Santerre</w:t>
+      </w:r>
+      <w:proofErr w:type="spellEnd"/>
+      <w:r>
+        <w:rPr>
+          <w:rFonts w:ascii="Calibri" w:cs="Calibri"/>
+          <w:sz w:val="24"/>
+        </w:rPr>
+        <w:t xml:space="preserve">, C. A. Simmons, and L. Davenport </w:t>
+      </w:r>
+      <w:proofErr w:type="spellStart"/>
+      <w:r>
+        <w:rPr>
+          <w:rFonts w:ascii="Calibri" w:cs="Calibri"/>
+          <w:sz w:val="24"/>
+        </w:rPr>
+        <w:t>Huyer</w:t>
+      </w:r>
+      <w:proofErr w:type="spellEnd"/>
+      <w:r>
+        <w:rPr>
+          <w:rFonts w:ascii="Calibri" w:cs="Calibri"/>
+          <w:sz w:val="24"/>
+        </w:rPr>
+        <w:t xml:space="preserve">, “Harnessing conserved signaling and metabolic pathways to enhance the maturation of functional engineered tissues,” </w:t>
+      </w:r>
+      <w:proofErr w:type="spellStart"/>
+      <w:r>
+        <w:rPr>
+          <w:rFonts w:ascii="Calibri" w:cs="Calibri"/>
+          <w:i/>
+          <w:iCs/>
+          <w:sz w:val="24"/>
+        </w:rPr>
+        <w:t>npj</w:t>
+      </w:r>
+      <w:proofErr w:type="spellEnd"/>
+      <w:r>
+        <w:rPr>
+          <w:rFonts w:ascii="Calibri" w:cs="Calibri"/>
+          <w:i/>
+          <w:iCs/>
+          <w:sz w:val="24"/>
+        </w:rPr>
+        <w:t xml:space="preserve"> Regen Med</w:t>
+      </w:r>
+      <w:r>
+        <w:rPr>
+          <w:rFonts w:ascii="Calibri" w:cs="Calibri"/>
+          <w:sz w:val="24"/>
+        </w:rPr>
+        <w:t xml:space="preserve">, vol. 7, no. 1, p. 44, Sep. 2022, </w:t>
+      </w:r>
+      <w:proofErr w:type="spellStart"/>
+      <w:r>
+        <w:rPr>
+          <w:rFonts w:ascii="Calibri" w:cs="Calibri"/>
+          <w:sz w:val="24"/>
+        </w:rPr>
+        <w:t>doi</w:t>
+      </w:r>
+      <w:proofErr w:type="spellEnd"/>
+      <w:r>
+        <w:rPr>
+          <w:rFonts w:ascii="Calibri" w:cs="Calibri"/>
+          <w:sz w:val="24"/>
+        </w:rPr>
+        <w:t>: 10.1038/s41536-022-00246-3.</w:t>
+      </w:r>
+    </w:p>
+    <w:p>
+      <w:pPr>
+        <w:pStyle w:val="Bibliography"/>
+        <w:rPr>
+          <w:rFonts w:ascii="Calibri" w:cs="Calibri"/>
+          <w:sz w:val="24"/>
+        </w:rPr>
+      </w:pPr>
+      <w:r>
+        <w:rPr>
+          <w:rFonts w:ascii="Calibri" w:cs="Calibri"/>
+          <w:sz w:val="24"/>
+        </w:rPr>
+        <w:t>[2]</w:t>
+      </w:r>
+      <w:r>
+        <w:rPr>
+          <w:rFonts w:ascii="Calibri" w:cs="Calibri"/>
+          <w:sz w:val="24"/>
+        </w:rPr>
+        <w:tab/>
+        <w:t xml:space="preserve">J. F. </w:t>
+      </w:r>
+      <w:proofErr w:type="spellStart"/>
+      <w:r>
+        <w:rPr>
+          <w:rFonts w:ascii="Calibri" w:cs="Calibri"/>
+          <w:sz w:val="24"/>
+        </w:rPr>
+        <w:t>Eichinger</w:t>
+      </w:r>
+      <w:proofErr w:type="spellEnd"/>
+      <w:r>
+        <w:rPr>
+          <w:rFonts w:ascii="Calibri" w:cs="Calibri"/>
+          <w:sz w:val="24"/>
+        </w:rPr>
+        <w:t xml:space="preserve">, L. J. </w:t>
+      </w:r>
+      <w:proofErr w:type="spellStart"/>
+      <w:r>
+        <w:rPr>
+          <w:rFonts w:ascii="Calibri" w:cs="Calibri"/>
+          <w:sz w:val="24"/>
+        </w:rPr>
+        <w:t>Haeusel</w:t>
+      </w:r>
+      <w:proofErr w:type="spellEnd"/>
+      <w:r>
+        <w:rPr>
+          <w:rFonts w:ascii="Calibri" w:cs="Calibri"/>
+          <w:sz w:val="24"/>
+        </w:rPr>
+        <w:t xml:space="preserve">, D. </w:t>
+      </w:r>
+      <w:proofErr w:type="spellStart"/>
+      <w:r>
+        <w:rPr>
+          <w:rFonts w:ascii="Calibri" w:cs="Calibri"/>
+          <w:sz w:val="24"/>
+        </w:rPr>
+        <w:t>Paukner</w:t>
+      </w:r>
+      <w:proofErr w:type="spellEnd"/>
+      <w:r>
+        <w:rPr>
+          <w:rFonts w:ascii="Calibri" w:cs="Calibri"/>
+          <w:sz w:val="24"/>
+        </w:rPr>
+        <w:t xml:space="preserve">, R. C. Aydin, J. D. Humphrey, and C. J. </w:t>
+      </w:r>
+      <w:proofErr w:type="spellStart"/>
+      <w:r>
+        <w:rPr>
+          <w:rFonts w:ascii="Calibri" w:cs="Calibri"/>
+          <w:sz w:val="24"/>
+        </w:rPr>
+        <w:t>Cyron</w:t>
+      </w:r>
+      <w:proofErr w:type="spellEnd"/>
+      <w:r>
+        <w:rPr>
+          <w:rFonts w:ascii="Calibri" w:cs="Calibri"/>
+          <w:sz w:val="24"/>
+        </w:rPr>
+        <w:t xml:space="preserve">, “Mechanical homeostasis in tissue equivalents: a review,” </w:t>
+      </w:r>
+      <w:proofErr w:type="spellStart"/>
+      <w:r>
+        <w:rPr>
+          <w:rFonts w:ascii="Calibri" w:cs="Calibri"/>
+          <w:i/>
+          <w:iCs/>
+          <w:sz w:val="24"/>
+        </w:rPr>
+        <w:t>Biomech</w:t>
+      </w:r>
+      <w:proofErr w:type="spellEnd"/>
+      <w:r>
+        <w:rPr>
+          <w:rFonts w:ascii="Calibri" w:cs="Calibri"/>
+          <w:i/>
+          <w:iCs/>
+          <w:sz w:val="24"/>
+        </w:rPr>
+        <w:t xml:space="preserve"> Model </w:t>
+      </w:r>
+      <w:proofErr w:type="spellStart"/>
+      <w:r>
+        <w:rPr>
+          <w:rFonts w:ascii="Calibri" w:cs="Calibri"/>
+          <w:i/>
+          <w:iCs/>
+          <w:sz w:val="24"/>
+        </w:rPr>
+        <w:t>Mechanobiol</w:t>
+      </w:r>
+      <w:proofErr w:type="spellEnd"/>
+      <w:r>
+        <w:rPr>
+          <w:rFonts w:ascii="Calibri" w:cs="Calibri"/>
+          <w:sz w:val="24"/>
+        </w:rPr>
+        <w:t xml:space="preserve">, vol. 20, no. 3, pp. 833–850, Jun. 2021, </w:t>
+      </w:r>
+      <w:proofErr w:type="spellStart"/>
+      <w:r>
+        <w:rPr>
+          <w:rFonts w:ascii="Calibri" w:cs="Calibri"/>
+          <w:sz w:val="24"/>
+        </w:rPr>
+        <w:t>doi</w:t>
+      </w:r>
+      <w:proofErr w:type="spellEnd"/>
+      <w:r>
+        <w:rPr>
+          <w:rFonts w:ascii="Calibri" w:cs="Calibri"/>
+          <w:sz w:val="24"/>
+        </w:rPr>
+        <w:t>: 10.1007/s10237-021-01433-9.</w:t>
+      </w:r>
+    </w:p>
+    <w:p>
+      <w:pPr>
+        <w:pStyle w:val="Bibliography"/>
+        <w:rPr>
+          <w:rFonts w:ascii="Calibri" w:cs="Calibri"/>
+          <w:sz w:val="24"/>
+        </w:rPr>
+      </w:pPr>
+      <w:r>
+        <w:rPr>
+          <w:rFonts w:ascii="Calibri" w:cs="Calibri"/>
+          <w:sz w:val="24"/>
+        </w:rPr>
+        <w:t>[3]</w:t>
+      </w:r>
+      <w:r>
+        <w:rPr>
+          <w:rFonts w:ascii="Calibri" w:cs="Calibri"/>
+          <w:sz w:val="24"/>
+        </w:rPr>
+        <w:tab/>
+        <w:t>P. Sousa-Victor, L. García-Prat, and P. Muñoz-</w:t>
+      </w:r>
+      <w:proofErr w:type="spellStart"/>
+      <w:r>
+        <w:rPr>
+          <w:rFonts w:ascii="Calibri" w:cs="Calibri"/>
+          <w:sz w:val="24"/>
+        </w:rPr>
+        <w:t>Cánoves</w:t>
+      </w:r>
+      <w:proofErr w:type="spellEnd"/>
+      <w:r>
+        <w:rPr>
+          <w:rFonts w:ascii="Calibri" w:cs="Calibri"/>
+          <w:sz w:val="24"/>
+        </w:rPr>
+        <w:t xml:space="preserve">, “Control of satellite cell function in muscle regeneration and its disruption in ageing,” </w:t>
+      </w:r>
+      <w:r>
+        <w:rPr>
+          <w:rFonts w:ascii="Calibri" w:cs="Calibri"/>
+          <w:i/>
+          <w:iCs/>
+          <w:sz w:val="24"/>
+        </w:rPr>
+        <w:t>Nat Rev Mol Cell Biol</w:t>
+      </w:r>
+      <w:r>
+        <w:rPr>
+          <w:rFonts w:ascii="Calibri" w:cs="Calibri"/>
+          <w:sz w:val="24"/>
+        </w:rPr>
+        <w:t xml:space="preserve">, vol. 23, no. 3, Art. no. 3, Mar. 2022, </w:t>
+      </w:r>
+      <w:proofErr w:type="spellStart"/>
+      <w:r>
+        <w:rPr>
+          <w:rFonts w:ascii="Calibri" w:cs="Calibri"/>
+          <w:sz w:val="24"/>
+        </w:rPr>
+        <w:t>doi</w:t>
+      </w:r>
+      <w:proofErr w:type="spellEnd"/>
+      <w:r>
+        <w:rPr>
+          <w:rFonts w:ascii="Calibri" w:cs="Calibri"/>
+          <w:sz w:val="24"/>
+        </w:rPr>
+        <w:t>: 10.1038/s41580-021-00421-2.</w:t>
+      </w:r>
+    </w:p>
+    <w:p>
+      <w:pPr>
+        <w:rPr>
+          <w:sz w:val="24"/>
+          <w:szCs w:val="24"/>
+        </w:rPr>
+      </w:pPr>
+      <w:r>
+        <w:rPr>
+          <w:sz w:val="24"/>
+          <w:szCs w:val="24"/>
+        </w:rPr>
+        <w:fldChar w:fldCharType="end"/>
+      </w:r>
+    </w:p>
+    <w:p>
+      <w:hyperlink r:id="rId5" w:history="1">
+        <w:r>
+          <w:rPr>
+            <w:rStyle w:val="Hyperlink"/>
+          </w:rPr>
+          <w:t>Recent Approaches for Angiogenesis in Search of Successful Tissue. Engineering and Regeneration</w:t>
+        </w:r>
+      </w:hyperlink>
+    </w:p>
+    <w:p>
+      <w:hyperlink r:id="rId6" w:history="1">
+        <w:r>
+          <w:rPr>
+            <w:rStyle w:val="Hyperlink"/>
+          </w:rPr>
+          <w:t>The Role of Mechanical Regulation in Cartilage Tissue Engineering</w:t>
+        </w:r>
+      </w:hyperlink>
     </w:p>
     <w:p/>
     <w:sectPr>

</xml_diff>